<commit_message>
Added csv location file
</commit_message>
<xml_diff>
--- a/Atesoglu_Nelken.docx
+++ b/Atesoglu_Nelken.docx
@@ -237,7 +237,7 @@
                     </pic:cNvPicPr>
                   </pic:nvPicPr>
                   <pic:blipFill>
-                    <a:blip r:embed="rId4" cstate="print">
+                    <a:blip r:embed="rId5" cstate="print">
                       <a:extLst>
                         <a:ext uri="{28A0092B-C50C-407E-A947-70E740481C1C}">
                           <a14:useLocalDpi xmlns:a14="http://schemas.microsoft.com/office/drawing/2010/main" val="0"/>
@@ -536,7 +536,7 @@
                     </pic:cNvPicPr>
                   </pic:nvPicPr>
                   <pic:blipFill>
-                    <a:blip r:embed="rId5" cstate="print">
+                    <a:blip r:embed="rId6" cstate="print">
                       <a:extLst>
                         <a:ext uri="{28A0092B-C50C-407E-A947-70E740481C1C}">
                           <a14:useLocalDpi xmlns:a14="http://schemas.microsoft.com/office/drawing/2010/main" val="0"/>
@@ -995,27 +995,7 @@
           <w:sz w:val="24"/>
           <w:szCs w:val="24"/>
         </w:rPr>
-        <w:t xml:space="preserve">” during the application’s creation stage, </w:t>
-      </w:r>
-      <w:proofErr w:type="gramStart"/>
-      <w:r>
-        <w:rPr>
-          <w:rFonts w:ascii="Times New Roman" w:eastAsia="Times New Roman" w:hAnsi="Times New Roman" w:cs="Times New Roman"/>
-          <w:color w:val="000000"/>
-          <w:sz w:val="24"/>
-          <w:szCs w:val="24"/>
-        </w:rPr>
-        <w:t>however</w:t>
-      </w:r>
-      <w:proofErr w:type="gramEnd"/>
-      <w:r>
-        <w:rPr>
-          <w:rFonts w:ascii="Times New Roman" w:eastAsia="Times New Roman" w:hAnsi="Times New Roman" w:cs="Times New Roman"/>
-          <w:color w:val="000000"/>
-          <w:sz w:val="24"/>
-          <w:szCs w:val="24"/>
-        </w:rPr>
-        <w:t xml:space="preserve"> they needed to be disabled when not in use, so within the “</w:t>
+        <w:t>” during the application’s creation stage, however they needed to be disabled when not in use, so within the “</w:t>
       </w:r>
       <w:proofErr w:type="spellStart"/>
       <w:r>
@@ -1133,7 +1113,7 @@
                     </pic:cNvPicPr>
                   </pic:nvPicPr>
                   <pic:blipFill>
-                    <a:blip r:embed="rId6" cstate="print">
+                    <a:blip r:embed="rId7" cstate="print">
                       <a:extLst>
                         <a:ext uri="{28A0092B-C50C-407E-A947-70E740481C1C}">
                           <a14:useLocalDpi xmlns:a14="http://schemas.microsoft.com/office/drawing/2010/main" val="0"/>
@@ -1173,6 +1153,8 @@
         </w:rPr>
         <w:t xml:space="preserve"> </w:t>
       </w:r>
+      <w:bookmarkStart w:id="0" w:name="_GoBack"/>
+      <w:bookmarkEnd w:id="0"/>
     </w:p>
     <w:p>
       <w:pPr>
@@ -1253,31 +1235,7 @@
                                 <w:sz w:val="20"/>
                                 <w:szCs w:val="20"/>
                               </w:rPr>
-                              <w:t xml:space="preserve">Figure </w:t>
-                            </w:r>
-                            <w:r>
-                              <w:rPr>
-                                <w:rFonts w:ascii="Times New Roman" w:hAnsi="Times New Roman" w:cs="Times New Roman"/>
-                                <w:sz w:val="20"/>
-                                <w:szCs w:val="20"/>
-                              </w:rPr>
-                              <w:t>3</w:t>
-                            </w:r>
-                            <w:r>
-                              <w:rPr>
-                                <w:rFonts w:ascii="Times New Roman" w:hAnsi="Times New Roman" w:cs="Times New Roman"/>
-                                <w:sz w:val="20"/>
-                                <w:szCs w:val="20"/>
-                              </w:rPr>
-                              <w:t xml:space="preserve">. </w:t>
-                            </w:r>
-                            <w:r>
-                              <w:rPr>
-                                <w:rFonts w:ascii="Times New Roman" w:hAnsi="Times New Roman" w:cs="Times New Roman"/>
-                                <w:sz w:val="20"/>
-                                <w:szCs w:val="20"/>
-                              </w:rPr>
-                              <w:t>The outputted .csv file that is recorded when touching the screen in practice mode and saved when the user leaves practice mode.  It only shows the data for successful unlock attempts.</w:t>
+                              <w:t>Figure 3. The outputted .csv file that is recorded when touching the screen in practice mode and saved when the user leaves practice mode.  It only shows the data for successful unlock attempts.</w:t>
                             </w:r>
                           </w:p>
                         </w:txbxContent>
@@ -1390,38 +1348,7 @@
           <w:szCs w:val="24"/>
         </w:rPr>
         <w:tab/>
-        <w:t xml:space="preserve">The work was divided on a relatively even split. While we both made sure to understand the concepts at hand </w:t>
-      </w:r>
-      <w:bookmarkStart w:id="0" w:name="_GoBack"/>
-      <w:bookmarkEnd w:id="0"/>
-      <w:r>
-        <w:rPr>
-          <w:rFonts w:ascii="Times New Roman" w:eastAsia="Times New Roman" w:hAnsi="Times New Roman" w:cs="Times New Roman"/>
-          <w:color w:val="000000"/>
-          <w:sz w:val="24"/>
-          <w:szCs w:val="24"/>
-        </w:rPr>
-        <w:t xml:space="preserve">in regards to each of the individual homework sections, we worked on most sections entirely individually. We began the assignment by pair programming our way through the first section. The heavy logic that was the focus of that assignment was something we </w:t>
-      </w:r>
-      <w:proofErr w:type="gramStart"/>
-      <w:r>
-        <w:rPr>
-          <w:rFonts w:ascii="Times New Roman" w:eastAsia="Times New Roman" w:hAnsi="Times New Roman" w:cs="Times New Roman"/>
-          <w:color w:val="000000"/>
-          <w:sz w:val="24"/>
-          <w:szCs w:val="24"/>
-        </w:rPr>
-        <w:t>decided</w:t>
-      </w:r>
-      <w:proofErr w:type="gramEnd"/>
-      <w:r>
-        <w:rPr>
-          <w:rFonts w:ascii="Times New Roman" w:eastAsia="Times New Roman" w:hAnsi="Times New Roman" w:cs="Times New Roman"/>
-          <w:color w:val="000000"/>
-          <w:sz w:val="24"/>
-          <w:szCs w:val="24"/>
-        </w:rPr>
-        <w:t xml:space="preserve"> to work through together, avoiding having to explain individual solutions to one another, instead collaborating on each decision made. We then split up the work.</w:t>
+        <w:t>The work was divided on a relatively even split. While we both made sure to understand the concepts at hand in regards to each of the individual homework sections, we worked on most sections entirely individually. We began the assignment by pair programming our way through the first section. The heavy logic that was the focus of that assignment was something we decided to work through together, avoiding having to explain individual solutions to one another, instead collaborating on each decision made. We then split up the work.</w:t>
       </w:r>
     </w:p>
     <w:p>
@@ -1466,9 +1393,13 @@
     </w:p>
     <w:p>
       <w:pPr>
+        <w:pBdr>
+          <w:bottom w:val="single" w:sz="6" w:space="1" w:color="auto"/>
+        </w:pBdr>
         <w:spacing w:after="0" w:line="360" w:lineRule="auto"/>
         <w:rPr>
           <w:rFonts w:ascii="Times New Roman" w:eastAsia="Times New Roman" w:hAnsi="Times New Roman" w:cs="Times New Roman"/>
+          <w:color w:val="000000"/>
           <w:sz w:val="24"/>
           <w:szCs w:val="24"/>
         </w:rPr>
@@ -1483,6 +1414,76 @@
         <w:lastRenderedPageBreak/>
         <w:tab/>
         <w:t>Amidst the division of work, both partners were actively involved in the debugging and review of each other’s code contributions. Much effort was placed into understanding the existing codebase so as to avoid reinventing crucial components that had already been implemented, making the distribution of effort between both partners to be quite balanced.</w:t>
+      </w:r>
+    </w:p>
+    <w:p>
+      <w:pPr>
+        <w:spacing w:after="0" w:line="360" w:lineRule="auto"/>
+        <w:rPr>
+          <w:rFonts w:ascii="Times New Roman" w:eastAsia="Times New Roman" w:hAnsi="Times New Roman" w:cs="Times New Roman"/>
+          <w:color w:val="000000"/>
+          <w:sz w:val="24"/>
+          <w:szCs w:val="24"/>
+        </w:rPr>
+      </w:pPr>
+    </w:p>
+    <w:p>
+      <w:pPr>
+        <w:spacing w:after="0" w:line="360" w:lineRule="auto"/>
+        <w:rPr>
+          <w:rFonts w:ascii="Times New Roman" w:eastAsia="Times New Roman" w:hAnsi="Times New Roman" w:cs="Times New Roman"/>
+          <w:color w:val="000000"/>
+          <w:sz w:val="24"/>
+          <w:szCs w:val="24"/>
+        </w:rPr>
+      </w:pPr>
+      <w:r>
+        <w:rPr>
+          <w:rFonts w:ascii="Times New Roman" w:eastAsia="Times New Roman" w:hAnsi="Times New Roman" w:cs="Times New Roman"/>
+          <w:color w:val="000000"/>
+          <w:sz w:val="24"/>
+          <w:szCs w:val="24"/>
+        </w:rPr>
+        <w:t>Notes:</w:t>
+      </w:r>
+    </w:p>
+    <w:p>
+      <w:pPr>
+        <w:pStyle w:val="ListParagraph"/>
+        <w:numPr>
+          <w:ilvl w:val="0"/>
+          <w:numId w:val="2"/>
+        </w:numPr>
+        <w:spacing w:after="0" w:line="360" w:lineRule="auto"/>
+        <w:rPr>
+          <w:rFonts w:ascii="Times New Roman" w:eastAsia="Times New Roman" w:hAnsi="Times New Roman" w:cs="Times New Roman"/>
+          <w:sz w:val="24"/>
+          <w:szCs w:val="24"/>
+        </w:rPr>
+      </w:pPr>
+      <w:r>
+        <w:rPr>
+          <w:rFonts w:ascii="Times New Roman" w:eastAsia="Times New Roman" w:hAnsi="Times New Roman" w:cs="Times New Roman"/>
+          <w:sz w:val="24"/>
+          <w:szCs w:val="24"/>
+        </w:rPr>
+        <w:t>The .csv file’s save location is at the root, located along side DCIM, Download, and other user files.  The true location is “</w:t>
+      </w:r>
+      <w:r>
+        <w:rPr>
+          <w:rFonts w:ascii="Times New Roman" w:eastAsia="Times New Roman" w:hAnsi="Times New Roman" w:cs="Times New Roman"/>
+          <w:sz w:val="24"/>
+          <w:szCs w:val="24"/>
+        </w:rPr>
+        <w:t>/storage/emu</w:t>
+      </w:r>
+      <w:r>
+        <w:rPr>
+          <w:rFonts w:ascii="Times New Roman" w:eastAsia="Times New Roman" w:hAnsi="Times New Roman" w:cs="Times New Roman"/>
+          <w:sz w:val="24"/>
+          <w:szCs w:val="24"/>
+        </w:rPr>
+        <w:t>lated/0/assignment1datadump.csv”.</w:t>
       </w:r>
     </w:p>
     <w:p>
@@ -1498,6 +1499,216 @@
     </w:sectPr>
   </w:body>
 </w:document>
+</file>
+
+<file path=word/numbering.xml><?xml version="1.0" encoding="utf-8"?>
+<w:numbering xmlns:wpc="http://schemas.microsoft.com/office/word/2010/wordprocessingCanvas" xmlns:mc="http://schemas.openxmlformats.org/markup-compatibility/2006" xmlns:o="urn:schemas-microsoft-com:office:office" xmlns:r="http://schemas.openxmlformats.org/officeDocument/2006/relationships" xmlns:m="http://schemas.openxmlformats.org/officeDocument/2006/math" xmlns:v="urn:schemas-microsoft-com:vml" xmlns:wp14="http://schemas.microsoft.com/office/word/2010/wordprocessingDrawing" xmlns:wp="http://schemas.openxmlformats.org/drawingml/2006/wordprocessingDrawing" xmlns:w10="urn:schemas-microsoft-com:office:word" xmlns:w="http://schemas.openxmlformats.org/wordprocessingml/2006/main" xmlns:w14="http://schemas.microsoft.com/office/word/2010/wordml" xmlns:w15="http://schemas.microsoft.com/office/word/2012/wordml" xmlns:wpg="http://schemas.microsoft.com/office/word/2010/wordprocessingGroup" xmlns:wpi="http://schemas.microsoft.com/office/word/2010/wordprocessingInk" xmlns:wne="http://schemas.microsoft.com/office/word/2006/wordml" xmlns:wps="http://schemas.microsoft.com/office/word/2010/wordprocessingShape" mc:Ignorable="w14 w15 wp14">
+  <w:abstractNum w:abstractNumId="0" w15:restartNumberingAfterBreak="0">
+    <w:nsid w:val="3BC124B8"/>
+    <w:multiLevelType w:val="hybridMultilevel"/>
+    <w:tmpl w:val="C64AAA94"/>
+    <w:lvl w:ilvl="0" w:tplc="04090001">
+      <w:start w:val="1"/>
+      <w:numFmt w:val="bullet"/>
+      <w:lvlText w:val=""/>
+      <w:lvlJc w:val="left"/>
+      <w:pPr>
+        <w:ind w:left="720" w:hanging="360"/>
+      </w:pPr>
+      <w:rPr>
+        <w:rFonts w:ascii="Symbol" w:hAnsi="Symbol" w:hint="default"/>
+      </w:rPr>
+    </w:lvl>
+    <w:lvl w:ilvl="1" w:tplc="04090003" w:tentative="1">
+      <w:start w:val="1"/>
+      <w:numFmt w:val="bullet"/>
+      <w:lvlText w:val="o"/>
+      <w:lvlJc w:val="left"/>
+      <w:pPr>
+        <w:ind w:left="1440" w:hanging="360"/>
+      </w:pPr>
+      <w:rPr>
+        <w:rFonts w:ascii="Courier New" w:hAnsi="Courier New" w:cs="Courier New" w:hint="default"/>
+      </w:rPr>
+    </w:lvl>
+    <w:lvl w:ilvl="2" w:tplc="04090005" w:tentative="1">
+      <w:start w:val="1"/>
+      <w:numFmt w:val="bullet"/>
+      <w:lvlText w:val=""/>
+      <w:lvlJc w:val="left"/>
+      <w:pPr>
+        <w:ind w:left="2160" w:hanging="360"/>
+      </w:pPr>
+      <w:rPr>
+        <w:rFonts w:ascii="Wingdings" w:hAnsi="Wingdings" w:hint="default"/>
+      </w:rPr>
+    </w:lvl>
+    <w:lvl w:ilvl="3" w:tplc="04090001" w:tentative="1">
+      <w:start w:val="1"/>
+      <w:numFmt w:val="bullet"/>
+      <w:lvlText w:val=""/>
+      <w:lvlJc w:val="left"/>
+      <w:pPr>
+        <w:ind w:left="2880" w:hanging="360"/>
+      </w:pPr>
+      <w:rPr>
+        <w:rFonts w:ascii="Symbol" w:hAnsi="Symbol" w:hint="default"/>
+      </w:rPr>
+    </w:lvl>
+    <w:lvl w:ilvl="4" w:tplc="04090003" w:tentative="1">
+      <w:start w:val="1"/>
+      <w:numFmt w:val="bullet"/>
+      <w:lvlText w:val="o"/>
+      <w:lvlJc w:val="left"/>
+      <w:pPr>
+        <w:ind w:left="3600" w:hanging="360"/>
+      </w:pPr>
+      <w:rPr>
+        <w:rFonts w:ascii="Courier New" w:hAnsi="Courier New" w:cs="Courier New" w:hint="default"/>
+      </w:rPr>
+    </w:lvl>
+    <w:lvl w:ilvl="5" w:tplc="04090005" w:tentative="1">
+      <w:start w:val="1"/>
+      <w:numFmt w:val="bullet"/>
+      <w:lvlText w:val=""/>
+      <w:lvlJc w:val="left"/>
+      <w:pPr>
+        <w:ind w:left="4320" w:hanging="360"/>
+      </w:pPr>
+      <w:rPr>
+        <w:rFonts w:ascii="Wingdings" w:hAnsi="Wingdings" w:hint="default"/>
+      </w:rPr>
+    </w:lvl>
+    <w:lvl w:ilvl="6" w:tplc="04090001" w:tentative="1">
+      <w:start w:val="1"/>
+      <w:numFmt w:val="bullet"/>
+      <w:lvlText w:val=""/>
+      <w:lvlJc w:val="left"/>
+      <w:pPr>
+        <w:ind w:left="5040" w:hanging="360"/>
+      </w:pPr>
+      <w:rPr>
+        <w:rFonts w:ascii="Symbol" w:hAnsi="Symbol" w:hint="default"/>
+      </w:rPr>
+    </w:lvl>
+    <w:lvl w:ilvl="7" w:tplc="04090003" w:tentative="1">
+      <w:start w:val="1"/>
+      <w:numFmt w:val="bullet"/>
+      <w:lvlText w:val="o"/>
+      <w:lvlJc w:val="left"/>
+      <w:pPr>
+        <w:ind w:left="5760" w:hanging="360"/>
+      </w:pPr>
+      <w:rPr>
+        <w:rFonts w:ascii="Courier New" w:hAnsi="Courier New" w:cs="Courier New" w:hint="default"/>
+      </w:rPr>
+    </w:lvl>
+    <w:lvl w:ilvl="8" w:tplc="04090005" w:tentative="1">
+      <w:start w:val="1"/>
+      <w:numFmt w:val="bullet"/>
+      <w:lvlText w:val=""/>
+      <w:lvlJc w:val="left"/>
+      <w:pPr>
+        <w:ind w:left="6480" w:hanging="360"/>
+      </w:pPr>
+      <w:rPr>
+        <w:rFonts w:ascii="Wingdings" w:hAnsi="Wingdings" w:hint="default"/>
+      </w:rPr>
+    </w:lvl>
+  </w:abstractNum>
+  <w:abstractNum w:abstractNumId="1" w15:restartNumberingAfterBreak="0">
+    <w:nsid w:val="4CE956CC"/>
+    <w:multiLevelType w:val="hybridMultilevel"/>
+    <w:tmpl w:val="1DCA13D0"/>
+    <w:lvl w:ilvl="0" w:tplc="0409000F">
+      <w:start w:val="1"/>
+      <w:numFmt w:val="decimal"/>
+      <w:lvlText w:val="%1."/>
+      <w:lvlJc w:val="left"/>
+      <w:pPr>
+        <w:ind w:left="720" w:hanging="360"/>
+      </w:pPr>
+    </w:lvl>
+    <w:lvl w:ilvl="1" w:tplc="04090019" w:tentative="1">
+      <w:start w:val="1"/>
+      <w:numFmt w:val="lowerLetter"/>
+      <w:lvlText w:val="%2."/>
+      <w:lvlJc w:val="left"/>
+      <w:pPr>
+        <w:ind w:left="1440" w:hanging="360"/>
+      </w:pPr>
+    </w:lvl>
+    <w:lvl w:ilvl="2" w:tplc="0409001B" w:tentative="1">
+      <w:start w:val="1"/>
+      <w:numFmt w:val="lowerRoman"/>
+      <w:lvlText w:val="%3."/>
+      <w:lvlJc w:val="right"/>
+      <w:pPr>
+        <w:ind w:left="2160" w:hanging="180"/>
+      </w:pPr>
+    </w:lvl>
+    <w:lvl w:ilvl="3" w:tplc="0409000F" w:tentative="1">
+      <w:start w:val="1"/>
+      <w:numFmt w:val="decimal"/>
+      <w:lvlText w:val="%4."/>
+      <w:lvlJc w:val="left"/>
+      <w:pPr>
+        <w:ind w:left="2880" w:hanging="360"/>
+      </w:pPr>
+    </w:lvl>
+    <w:lvl w:ilvl="4" w:tplc="04090019" w:tentative="1">
+      <w:start w:val="1"/>
+      <w:numFmt w:val="lowerLetter"/>
+      <w:lvlText w:val="%5."/>
+      <w:lvlJc w:val="left"/>
+      <w:pPr>
+        <w:ind w:left="3600" w:hanging="360"/>
+      </w:pPr>
+    </w:lvl>
+    <w:lvl w:ilvl="5" w:tplc="0409001B" w:tentative="1">
+      <w:start w:val="1"/>
+      <w:numFmt w:val="lowerRoman"/>
+      <w:lvlText w:val="%6."/>
+      <w:lvlJc w:val="right"/>
+      <w:pPr>
+        <w:ind w:left="4320" w:hanging="180"/>
+      </w:pPr>
+    </w:lvl>
+    <w:lvl w:ilvl="6" w:tplc="0409000F" w:tentative="1">
+      <w:start w:val="1"/>
+      <w:numFmt w:val="decimal"/>
+      <w:lvlText w:val="%7."/>
+      <w:lvlJc w:val="left"/>
+      <w:pPr>
+        <w:ind w:left="5040" w:hanging="360"/>
+      </w:pPr>
+    </w:lvl>
+    <w:lvl w:ilvl="7" w:tplc="04090019" w:tentative="1">
+      <w:start w:val="1"/>
+      <w:numFmt w:val="lowerLetter"/>
+      <w:lvlText w:val="%8."/>
+      <w:lvlJc w:val="left"/>
+      <w:pPr>
+        <w:ind w:left="5760" w:hanging="360"/>
+      </w:pPr>
+    </w:lvl>
+    <w:lvl w:ilvl="8" w:tplc="0409001B" w:tentative="1">
+      <w:start w:val="1"/>
+      <w:numFmt w:val="lowerRoman"/>
+      <w:lvlText w:val="%9."/>
+      <w:lvlJc w:val="right"/>
+      <w:pPr>
+        <w:ind w:left="6480" w:hanging="180"/>
+      </w:pPr>
+    </w:lvl>
+  </w:abstractNum>
+  <w:num w:numId="1">
+    <w:abstractNumId w:val="0"/>
+  </w:num>
+  <w:num w:numId="2">
+    <w:abstractNumId w:val="1"/>
+  </w:num>
+</w:numbering>
 </file>
 
 <file path=word/styles.xml><?xml version="1.0" encoding="utf-8"?>
@@ -1942,6 +2153,17 @@
     <w:basedOn w:val="DefaultParagraphFont"/>
     <w:rsid w:val="00F96748"/>
   </w:style>
+  <w:style w:type="paragraph" w:styleId="ListParagraph">
+    <w:name w:val="List Paragraph"/>
+    <w:basedOn w:val="Normal"/>
+    <w:uiPriority w:val="34"/>
+    <w:qFormat/>
+    <w:rsid w:val="00ED6457"/>
+    <w:pPr>
+      <w:ind w:left="720"/>
+      <w:contextualSpacing/>
+    </w:pPr>
+  </w:style>
 </w:styles>
 </file>
 

</xml_diff>